<commit_message>
10. Bilerako akta gehitu
</commit_message>
<xml_diff>
--- a/Barne Informazioa/Barne Kudeaketa/Bilera Aktak/2021-03-04.docx
+++ b/Barne Informazioa/Barne Kudeaketa/Bilera Aktak/2021-03-04.docx
@@ -43,6 +43,7 @@
           <w:b/>
           <w:sz w:val="24"/>
           <w:szCs w:val="24"/>
+          <w:u w:val="single"/>
         </w:rPr>
       </w:pPr>
       <w:r>
@@ -75,7 +76,7 @@
           <w:sz w:val="24"/>
           <w:szCs w:val="24"/>
         </w:rPr>
-        <w:t>8</w:t>
+        <w:t>9</w:t>
       </w:r>
     </w:p>
     <w:p>
@@ -598,19 +599,7 @@
         <w:rPr>
           <w:bCs/>
         </w:rPr>
-        <w:t>L</w:t>
-      </w:r>
-      <w:r>
-        <w:rPr>
-          <w:bCs/>
-        </w:rPr>
-        <w:t>ehen bi Iterazio Planak osatu ditut eta Proiektu Planeko iterazio bakoitzeko helburuak eguneratu ditut</w:t>
-      </w:r>
-      <w:r>
-        <w:rPr>
-          <w:bCs/>
-        </w:rPr>
-        <w:t>.</w:t>
+        <w:t>Lehen bi Iterazio Planak osatu ditut eta Proiektu Planeko iterazio bakoitzeko helburuak eguneratu ditut.</w:t>
       </w:r>
     </w:p>
     <w:p>
@@ -631,13 +620,7 @@
         <w:rPr>
           <w:bCs/>
         </w:rPr>
-        <w:t xml:space="preserve">OpenUp ereduan falta ziren erroreak konpondu ditut. Editore grafikoa eta testu editorea sinkronizatzea lortu dut eredu sinple batekin. </w:t>
-      </w:r>
-      <w:r>
-        <w:rPr>
-          <w:bCs/>
-        </w:rPr>
-        <w:t>Testu editorean dena lerro batean agertzen da. Hori konpontzeko formatter bat inplementatu beharko litzateke seguruenik.</w:t>
+        <w:t>OpenUp ereduan falta ziren erroreak konpondu ditut. Editore grafikoa eta testu editorea sinkronizatzea lortu dut eredu sinple batekin. Testu editorean dena lerro batean agertzen da. Hori konpontzeko formatter bat inplementatu beharko litzateke seguruenik.</w:t>
       </w:r>
     </w:p>
     <w:p>
@@ -652,10 +635,7 @@
         <w:jc w:val="both"/>
       </w:pPr>
       <w:r>
-        <w:t>ProWF proiektuaren datu-basea aztertu dugu</w:t>
-      </w:r>
-      <w:r>
-        <w:t>. Egin daitezkeen hobekuntzak komentatu ditugu. Datu-basearen kodea nola sortu daitekeen eztabaidatu dugu.</w:t>
+        <w:t>ProWF proiektuaren datu-basea aztertu dugu. Egin daitezkeen hobekuntzak komentatu ditugu. Datu-basearen kodea nola sortu daitekeen eztabaidatu dugu.</w:t>
       </w:r>
     </w:p>
     <w:p>
@@ -725,10 +705,7 @@
         <w:jc w:val="both"/>
       </w:pPr>
       <w:r>
-        <w:t>Datu-</w:t>
-      </w:r>
-      <w:r>
-        <w:t xml:space="preserve">basearen sorreran </w:t>
+        <w:t xml:space="preserve">Datu-basearen sorreran </w:t>
       </w:r>
       <w:r>
         <w:t>saiakera bat egin</w:t>

</xml_diff>